<commit_message>
done revesi bab 2 studi kasus
</commit_message>
<xml_diff>
--- a/Lembar Konsultasi Bu Linda 10-11-2025 .docx
+++ b/Lembar Konsultasi Bu Linda 10-11-2025 .docx
@@ -791,31 +791,43 @@
                 <w:sz w:val="24"/>
                 <w:szCs w:val="24"/>
               </w:rPr>
-              <w:t xml:space="preserve">Tambahkan kalimat preposisi seperti </w:t>
-            </w:r>
-            <w:r>
-              <w:rPr>
-                <w:rFonts w:ascii="Times New Roman"/>
-                <w:sz w:val="24"/>
-                <w:szCs w:val="24"/>
-              </w:rPr>
-              <w:t>“</w:t>
-            </w:r>
-            <w:r>
-              <w:rPr>
-                <w:rFonts w:ascii="Times New Roman"/>
-                <w:sz w:val="24"/>
-                <w:szCs w:val="24"/>
-              </w:rPr>
-              <w:t>oleh</w:t>
-            </w:r>
-            <w:r>
-              <w:rPr>
-                <w:rFonts w:ascii="Times New Roman"/>
-                <w:sz w:val="24"/>
-                <w:szCs w:val="24"/>
-              </w:rPr>
-              <w:t>”</w:t>
+              <w:t xml:space="preserve">Di Bab 1 </w:t>
+            </w:r>
+            <w:proofErr w:type="spellStart"/>
+            <w:r>
+              <w:rPr>
+                <w:rFonts w:ascii="Times New Roman"/>
+                <w:sz w:val="24"/>
+                <w:szCs w:val="24"/>
+              </w:rPr>
+              <w:t>dibagian</w:t>
+            </w:r>
+            <w:proofErr w:type="spellEnd"/>
+            <w:r>
+              <w:rPr>
+                <w:rFonts w:ascii="Times New Roman"/>
+                <w:sz w:val="24"/>
+                <w:szCs w:val="24"/>
+              </w:rPr>
+              <w:t xml:space="preserve"> latar belakang munculkan </w:t>
+            </w:r>
+            <w:proofErr w:type="spellStart"/>
+            <w:r>
+              <w:rPr>
+                <w:rFonts w:ascii="Times New Roman"/>
+                <w:sz w:val="24"/>
+                <w:szCs w:val="24"/>
+              </w:rPr>
+              <w:t>peramaan</w:t>
+            </w:r>
+            <w:proofErr w:type="spellEnd"/>
+            <w:r>
+              <w:rPr>
+                <w:rFonts w:ascii="Times New Roman"/>
+                <w:sz w:val="24"/>
+                <w:szCs w:val="24"/>
+              </w:rPr>
+              <w:t xml:space="preserve"> dan perbedaan terhadap kriteria dari peneliti yang sebelumnya </w:t>
             </w:r>
           </w:p>
           <w:p>
@@ -837,18 +849,8 @@
                 <w:sz w:val="24"/>
                 <w:szCs w:val="24"/>
               </w:rPr>
-              <w:t xml:space="preserve">Memberikan spasi kepada </w:t>
-            </w:r>
-            <w:proofErr w:type="spellStart"/>
-            <w:r>
-              <w:rPr>
-                <w:rFonts w:ascii="Times New Roman"/>
-                <w:sz w:val="24"/>
-                <w:szCs w:val="24"/>
-              </w:rPr>
-              <w:t>sitasi</w:t>
-            </w:r>
-            <w:proofErr w:type="spellEnd"/>
+              <w:t>Menggunakan kalimat sederhana di Pokok Masalah</w:t>
+            </w:r>
           </w:p>
           <w:p>
             <w:pPr>
@@ -863,13 +865,23 @@
                 <w:szCs w:val="24"/>
               </w:rPr>
             </w:pPr>
-            <w:r>
-              <w:rPr>
-                <w:rFonts w:ascii="Times New Roman"/>
-                <w:sz w:val="24"/>
-                <w:szCs w:val="24"/>
-              </w:rPr>
-              <w:t>Di kerangka berpikir jangan menggunakan gambar</w:t>
+            <w:proofErr w:type="spellStart"/>
+            <w:r>
+              <w:rPr>
+                <w:rFonts w:ascii="Times New Roman"/>
+                <w:sz w:val="24"/>
+                <w:szCs w:val="24"/>
+              </w:rPr>
+              <w:t>Melakukann</w:t>
+            </w:r>
+            <w:proofErr w:type="spellEnd"/>
+            <w:r>
+              <w:rPr>
+                <w:rFonts w:ascii="Times New Roman"/>
+                <w:sz w:val="24"/>
+                <w:szCs w:val="24"/>
+              </w:rPr>
+              <w:t xml:space="preserve"> revisi di Batasan Masalah  </w:t>
             </w:r>
           </w:p>
           <w:p>
@@ -891,25 +903,31 @@
                 <w:sz w:val="24"/>
                 <w:szCs w:val="24"/>
               </w:rPr>
-              <w:t xml:space="preserve">Di 2.2.2.1 di dalam tabel harus </w:t>
-            </w:r>
-            <w:proofErr w:type="spellStart"/>
-            <w:r>
-              <w:rPr>
-                <w:rFonts w:ascii="Times New Roman"/>
-                <w:sz w:val="24"/>
-                <w:szCs w:val="24"/>
-              </w:rPr>
-              <w:t>Times</w:t>
-            </w:r>
-            <w:proofErr w:type="spellEnd"/>
-            <w:r>
-              <w:rPr>
-                <w:rFonts w:ascii="Times New Roman"/>
-                <w:sz w:val="24"/>
-                <w:szCs w:val="24"/>
-              </w:rPr>
-              <w:t xml:space="preserve"> New Roman dan harus menggunakan sebuah contoh kasus yang sudah pernah di ujikan di jurnal lain</w:t>
+              <w:t xml:space="preserve">Tambahkan kalimat preposisi seperti </w:t>
+            </w:r>
+            <w:r>
+              <w:rPr>
+                <w:rFonts w:ascii="Times New Roman"/>
+                <w:sz w:val="24"/>
+                <w:szCs w:val="24"/>
+              </w:rPr>
+              <w:t>“</w:t>
+            </w:r>
+            <w:r>
+              <w:rPr>
+                <w:rFonts w:ascii="Times New Roman"/>
+                <w:sz w:val="24"/>
+                <w:szCs w:val="24"/>
+              </w:rPr>
+              <w:t>oleh</w:t>
+            </w:r>
+            <w:r>
+              <w:rPr>
+                <w:rFonts w:ascii="Times New Roman"/>
+                <w:sz w:val="24"/>
+                <w:szCs w:val="24"/>
+              </w:rPr>
+              <w:t>”</w:t>
             </w:r>
           </w:p>
           <w:p>
@@ -931,8 +949,18 @@
                 <w:sz w:val="24"/>
                 <w:szCs w:val="24"/>
               </w:rPr>
-              <w:t>Perbaiki di 2.2.9  untuk menambahkan  paragraf</w:t>
-            </w:r>
+              <w:t xml:space="preserve">Memberikan spasi kepada </w:t>
+            </w:r>
+            <w:proofErr w:type="spellStart"/>
+            <w:r>
+              <w:rPr>
+                <w:rFonts w:ascii="Times New Roman"/>
+                <w:sz w:val="24"/>
+                <w:szCs w:val="24"/>
+              </w:rPr>
+              <w:t>sitasi</w:t>
+            </w:r>
+            <w:proofErr w:type="spellEnd"/>
           </w:p>
           <w:p>
             <w:pPr>
@@ -953,87 +981,7 @@
                 <w:sz w:val="24"/>
                 <w:szCs w:val="24"/>
               </w:rPr>
-              <w:t xml:space="preserve">Tata letak </w:t>
-            </w:r>
-            <w:proofErr w:type="spellStart"/>
-            <w:r>
-              <w:rPr>
-                <w:rFonts w:ascii="Times New Roman"/>
-                <w:sz w:val="24"/>
-                <w:szCs w:val="24"/>
-              </w:rPr>
-              <w:t>sitasi</w:t>
-            </w:r>
-            <w:proofErr w:type="spellEnd"/>
-            <w:r>
-              <w:rPr>
-                <w:rFonts w:ascii="Times New Roman"/>
-                <w:sz w:val="24"/>
-                <w:szCs w:val="24"/>
-              </w:rPr>
-              <w:t xml:space="preserve"> jika </w:t>
-            </w:r>
-            <w:proofErr w:type="spellStart"/>
-            <w:r>
-              <w:rPr>
-                <w:rFonts w:ascii="Times New Roman"/>
-                <w:sz w:val="24"/>
-                <w:szCs w:val="24"/>
-              </w:rPr>
-              <w:t>sitasi</w:t>
-            </w:r>
-            <w:proofErr w:type="spellEnd"/>
-            <w:r>
-              <w:rPr>
-                <w:rFonts w:ascii="Times New Roman"/>
-                <w:sz w:val="24"/>
-                <w:szCs w:val="24"/>
-              </w:rPr>
-              <w:t xml:space="preserve"> </w:t>
-            </w:r>
-            <w:proofErr w:type="spellStart"/>
-            <w:r>
-              <w:rPr>
-                <w:rFonts w:ascii="Times New Roman"/>
-                <w:sz w:val="24"/>
-                <w:szCs w:val="24"/>
-              </w:rPr>
-              <w:t>nya</w:t>
-            </w:r>
-            <w:proofErr w:type="spellEnd"/>
-            <w:r>
-              <w:rPr>
-                <w:rFonts w:ascii="Times New Roman"/>
-                <w:sz w:val="24"/>
-                <w:szCs w:val="24"/>
-              </w:rPr>
-              <w:t xml:space="preserve"> mengarah ke tabel </w:t>
-            </w:r>
-            <w:r>
-              <w:rPr>
-                <w:rFonts w:ascii="Times New Roman"/>
-                <w:sz w:val="24"/>
-                <w:szCs w:val="24"/>
-              </w:rPr>
-              <w:t xml:space="preserve">dan nama pengarang di dalam </w:t>
-            </w:r>
-            <w:proofErr w:type="spellStart"/>
-            <w:r>
-              <w:rPr>
-                <w:rFonts w:ascii="Times New Roman"/>
-                <w:sz w:val="24"/>
-                <w:szCs w:val="24"/>
-              </w:rPr>
-              <w:t>sitasti</w:t>
-            </w:r>
-            <w:proofErr w:type="spellEnd"/>
-            <w:r>
-              <w:rPr>
-                <w:rFonts w:ascii="Times New Roman"/>
-                <w:sz w:val="24"/>
-                <w:szCs w:val="24"/>
-              </w:rPr>
-              <w:t xml:space="preserve"> hanya huruf besar di awal</w:t>
+              <w:t>Di kerangka berpikir jangan menggunakan gambar</w:t>
             </w:r>
           </w:p>
           <w:p>
@@ -1055,7 +1003,25 @@
                 <w:sz w:val="24"/>
                 <w:szCs w:val="24"/>
               </w:rPr>
-              <w:t xml:space="preserve">Memperbaiki bahasa asing </w:t>
+              <w:t xml:space="preserve">Di 2.2.2.1 di dalam tabel harus </w:t>
+            </w:r>
+            <w:proofErr w:type="spellStart"/>
+            <w:r>
+              <w:rPr>
+                <w:rFonts w:ascii="Times New Roman"/>
+                <w:sz w:val="24"/>
+                <w:szCs w:val="24"/>
+              </w:rPr>
+              <w:t>Times</w:t>
+            </w:r>
+            <w:proofErr w:type="spellEnd"/>
+            <w:r>
+              <w:rPr>
+                <w:rFonts w:ascii="Times New Roman"/>
+                <w:sz w:val="24"/>
+                <w:szCs w:val="24"/>
+              </w:rPr>
+              <w:t xml:space="preserve"> New Roman dan harus menggunakan sebuah contoh kasus yang sudah pernah di ujikan di jurnal lain</w:t>
             </w:r>
           </w:p>
           <w:p>
@@ -1077,7 +1043,7 @@
                 <w:sz w:val="24"/>
                 <w:szCs w:val="24"/>
               </w:rPr>
-              <w:t xml:space="preserve">Data responden sama data </w:t>
+              <w:t xml:space="preserve">Jelaskan secara jelas kesimpulan dari studi kasus </w:t>
             </w:r>
             <w:proofErr w:type="spellStart"/>
             <w:r>
@@ -1086,51 +1052,9 @@
                 <w:sz w:val="24"/>
                 <w:szCs w:val="24"/>
               </w:rPr>
-              <w:t>kost</w:t>
+              <w:t>nya</w:t>
             </w:r>
             <w:proofErr w:type="spellEnd"/>
-            <w:r>
-              <w:rPr>
-                <w:rFonts w:ascii="Times New Roman"/>
-                <w:sz w:val="24"/>
-                <w:szCs w:val="24"/>
-              </w:rPr>
-              <w:t xml:space="preserve"> masuk di  lampiran </w:t>
-            </w:r>
-            <w:r>
-              <w:rPr>
-                <w:rFonts w:ascii="Times New Roman"/>
-                <w:sz w:val="24"/>
-                <w:szCs w:val="24"/>
-              </w:rPr>
-              <w:t xml:space="preserve">dan pada waktu kapan melakukan </w:t>
-            </w:r>
-            <w:proofErr w:type="spellStart"/>
-            <w:r>
-              <w:rPr>
-                <w:rFonts w:ascii="Times New Roman"/>
-                <w:sz w:val="24"/>
-                <w:szCs w:val="24"/>
-              </w:rPr>
-              <w:t>pemgambilan</w:t>
-            </w:r>
-            <w:proofErr w:type="spellEnd"/>
-            <w:r>
-              <w:rPr>
-                <w:rFonts w:ascii="Times New Roman"/>
-                <w:sz w:val="24"/>
-                <w:szCs w:val="24"/>
-              </w:rPr>
-              <w:t xml:space="preserve"> data</w:t>
-            </w:r>
-            <w:r>
-              <w:rPr>
-                <w:rFonts w:ascii="Times New Roman"/>
-                <w:sz w:val="24"/>
-                <w:szCs w:val="24"/>
-              </w:rPr>
-              <w:t xml:space="preserve"> dan pertanyaan kepada responden </w:t>
-            </w:r>
           </w:p>
           <w:p>
             <w:pPr>
@@ -1151,7 +1075,7 @@
                 <w:sz w:val="24"/>
                 <w:szCs w:val="24"/>
               </w:rPr>
-              <w:t>Perbaiki nama judul pada saat di Penelitian terkait</w:t>
+              <w:t>Perbaiki di 2.2.9  untuk menambahkan  paragraf</w:t>
             </w:r>
           </w:p>
           <w:p>
@@ -1173,7 +1097,111 @@
                 <w:sz w:val="24"/>
                 <w:szCs w:val="24"/>
               </w:rPr>
-              <w:t>Perbaiki tata letak penomoran</w:t>
+              <w:t xml:space="preserve">Tata letak </w:t>
+            </w:r>
+            <w:proofErr w:type="spellStart"/>
+            <w:r>
+              <w:rPr>
+                <w:rFonts w:ascii="Times New Roman"/>
+                <w:sz w:val="24"/>
+                <w:szCs w:val="24"/>
+              </w:rPr>
+              <w:t>sitasi</w:t>
+            </w:r>
+            <w:proofErr w:type="spellEnd"/>
+            <w:r>
+              <w:rPr>
+                <w:rFonts w:ascii="Times New Roman"/>
+                <w:sz w:val="24"/>
+                <w:szCs w:val="24"/>
+              </w:rPr>
+              <w:t xml:space="preserve"> jika </w:t>
+            </w:r>
+            <w:proofErr w:type="spellStart"/>
+            <w:r>
+              <w:rPr>
+                <w:rFonts w:ascii="Times New Roman"/>
+                <w:sz w:val="24"/>
+                <w:szCs w:val="24"/>
+              </w:rPr>
+              <w:t>sitasi</w:t>
+            </w:r>
+            <w:proofErr w:type="spellEnd"/>
+            <w:r>
+              <w:rPr>
+                <w:rFonts w:ascii="Times New Roman"/>
+                <w:sz w:val="24"/>
+                <w:szCs w:val="24"/>
+              </w:rPr>
+              <w:t xml:space="preserve"> </w:t>
+            </w:r>
+            <w:proofErr w:type="spellStart"/>
+            <w:r>
+              <w:rPr>
+                <w:rFonts w:ascii="Times New Roman"/>
+                <w:sz w:val="24"/>
+                <w:szCs w:val="24"/>
+              </w:rPr>
+              <w:t>nya</w:t>
+            </w:r>
+            <w:proofErr w:type="spellEnd"/>
+            <w:r>
+              <w:rPr>
+                <w:rFonts w:ascii="Times New Roman"/>
+                <w:sz w:val="24"/>
+                <w:szCs w:val="24"/>
+              </w:rPr>
+              <w:t xml:space="preserve"> mengarah ke tabel </w:t>
+            </w:r>
+            <w:r>
+              <w:rPr>
+                <w:rFonts w:ascii="Times New Roman"/>
+                <w:sz w:val="24"/>
+                <w:szCs w:val="24"/>
+              </w:rPr>
+              <w:t xml:space="preserve">dan nama pengarang di dalam </w:t>
+            </w:r>
+            <w:proofErr w:type="spellStart"/>
+            <w:r>
+              <w:rPr>
+                <w:rFonts w:ascii="Times New Roman"/>
+                <w:sz w:val="24"/>
+                <w:szCs w:val="24"/>
+              </w:rPr>
+              <w:t>sitas</w:t>
+            </w:r>
+            <w:r>
+              <w:rPr>
+                <w:rFonts w:ascii="Times New Roman"/>
+                <w:sz w:val="24"/>
+                <w:szCs w:val="24"/>
+              </w:rPr>
+              <w:t>i</w:t>
+            </w:r>
+            <w:proofErr w:type="spellEnd"/>
+            <w:r>
+              <w:rPr>
+                <w:rFonts w:ascii="Times New Roman"/>
+                <w:sz w:val="24"/>
+                <w:szCs w:val="24"/>
+              </w:rPr>
+              <w:t xml:space="preserve"> </w:t>
+            </w:r>
+            <w:r>
+              <w:rPr>
+                <w:rFonts w:ascii="Times New Roman"/>
+                <w:sz w:val="24"/>
+                <w:szCs w:val="24"/>
+              </w:rPr>
+              <w:t>hanya huruf besar di awal</w:t>
+            </w:r>
+            <w:r>
+              <w:rPr>
+                <w:rFonts w:ascii="Times New Roman"/>
+                <w:sz w:val="24"/>
+                <w:szCs w:val="24"/>
+              </w:rPr>
+              <w:t xml:space="preserve"> dan revisi daftar pustaka </w:t>
             </w:r>
           </w:p>
           <w:p>
@@ -1195,7 +1223,7 @@
                 <w:sz w:val="24"/>
                 <w:szCs w:val="24"/>
               </w:rPr>
-              <w:t>Perjelas di 3.3</w:t>
+              <w:t xml:space="preserve">Memperbaiki bahasa asing </w:t>
             </w:r>
           </w:p>
           <w:p>
@@ -1217,7 +1245,7 @@
                 <w:sz w:val="24"/>
                 <w:szCs w:val="24"/>
               </w:rPr>
-              <w:t xml:space="preserve">Di Bab 1 </w:t>
+              <w:t xml:space="preserve">Data responden sama data </w:t>
             </w:r>
             <w:proofErr w:type="spellStart"/>
             <w:r>
@@ -1226,7 +1254,7 @@
                 <w:sz w:val="24"/>
                 <w:szCs w:val="24"/>
               </w:rPr>
-              <w:t>dibagian</w:t>
+              <w:t>kost</w:t>
             </w:r>
             <w:proofErr w:type="spellEnd"/>
             <w:r>
@@ -1235,7 +1263,15 @@
                 <w:sz w:val="24"/>
                 <w:szCs w:val="24"/>
               </w:rPr>
-              <w:t xml:space="preserve"> latar belakang munculkan </w:t>
+              <w:t xml:space="preserve"> masuk di  lampiran </w:t>
+            </w:r>
+            <w:r>
+              <w:rPr>
+                <w:rFonts w:ascii="Times New Roman"/>
+                <w:sz w:val="24"/>
+                <w:szCs w:val="24"/>
+              </w:rPr>
+              <w:t xml:space="preserve">dan pada waktu kapan melakukan </w:t>
             </w:r>
             <w:proofErr w:type="spellStart"/>
             <w:r>
@@ -1244,7 +1280,7 @@
                 <w:sz w:val="24"/>
                 <w:szCs w:val="24"/>
               </w:rPr>
-              <w:t>peramaan</w:t>
+              <w:t>pemgambilan</w:t>
             </w:r>
             <w:proofErr w:type="spellEnd"/>
             <w:r>
@@ -1253,7 +1289,15 @@
                 <w:sz w:val="24"/>
                 <w:szCs w:val="24"/>
               </w:rPr>
-              <w:t xml:space="preserve"> dan perbedaan terhadap kriteria dari peneliti yang sebelumnya </w:t>
+              <w:t xml:space="preserve"> data</w:t>
+            </w:r>
+            <w:r>
+              <w:rPr>
+                <w:rFonts w:ascii="Times New Roman"/>
+                <w:sz w:val="24"/>
+                <w:szCs w:val="24"/>
+              </w:rPr>
+              <w:t xml:space="preserve"> dan pertanyaan kepada responden </w:t>
             </w:r>
           </w:p>
           <w:p>
@@ -1275,7 +1319,7 @@
                 <w:sz w:val="24"/>
                 <w:szCs w:val="24"/>
               </w:rPr>
-              <w:t>Menggunakan kalimat sederhana di Pokok Masalah</w:t>
+              <w:t>Perbaiki nama judul pada saat di Penelitian terkait</w:t>
             </w:r>
           </w:p>
           <w:p>
@@ -1291,23 +1335,13 @@
                 <w:szCs w:val="24"/>
               </w:rPr>
             </w:pPr>
-            <w:proofErr w:type="spellStart"/>
-            <w:r>
-              <w:rPr>
-                <w:rFonts w:ascii="Times New Roman"/>
-                <w:sz w:val="24"/>
-                <w:szCs w:val="24"/>
-              </w:rPr>
-              <w:t>Melakukann</w:t>
-            </w:r>
-            <w:proofErr w:type="spellEnd"/>
-            <w:r>
-              <w:rPr>
-                <w:rFonts w:ascii="Times New Roman"/>
-                <w:sz w:val="24"/>
-                <w:szCs w:val="24"/>
-              </w:rPr>
-              <w:t xml:space="preserve"> revisi di Batasan Masalah  </w:t>
+            <w:r>
+              <w:rPr>
+                <w:rFonts w:ascii="Times New Roman"/>
+                <w:sz w:val="24"/>
+                <w:szCs w:val="24"/>
+              </w:rPr>
+              <w:t>Perbaiki tata letak penomoran</w:t>
             </w:r>
           </w:p>
           <w:p>
@@ -1329,18 +1363,8 @@
                 <w:sz w:val="24"/>
                 <w:szCs w:val="24"/>
               </w:rPr>
-              <w:t xml:space="preserve">Jelaskan secara jelas kesimpulan dari studi kasus </w:t>
-            </w:r>
-            <w:proofErr w:type="spellStart"/>
-            <w:r>
-              <w:rPr>
-                <w:rFonts w:ascii="Times New Roman"/>
-                <w:sz w:val="24"/>
-                <w:szCs w:val="24"/>
-              </w:rPr>
-              <w:t>nya</w:t>
-            </w:r>
-            <w:proofErr w:type="spellEnd"/>
+              <w:t>Perjelas di 3.3</w:t>
+            </w:r>
           </w:p>
         </w:tc>
         <w:tc>
@@ -1359,6 +1383,24 @@
         </w:tc>
       </w:tr>
     </w:tbl>
+    <w:p>
+      <w:pPr>
+        <w:pStyle w:val="BodyText"/>
+        <w:spacing w:before="250"/>
+        <w:rPr>
+          <w:sz w:val="22"/>
+        </w:rPr>
+      </w:pPr>
+    </w:p>
+    <w:p>
+      <w:pPr>
+        <w:pStyle w:val="BodyText"/>
+        <w:spacing w:before="250"/>
+        <w:rPr>
+          <w:sz w:val="22"/>
+        </w:rPr>
+      </w:pPr>
+    </w:p>
     <w:p>
       <w:pPr>
         <w:pStyle w:val="BodyText"/>

</xml_diff>